<commit_message>
[MOD] onboarding approval hierarchy and req.txt file
</commit_message>
<xml_diff>
--- a/employee_onboarding_offboarding/contracts/Contract_Farooq_Butt_123456.docx
+++ b/employee_onboarding_offboarding/contracts/Contract_Farooq_Butt_123456.docx
@@ -31,7 +31,7 @@
         </w:rPr>
       </w:pPr>
       <w:r>
-        <w:t>This Independent Contractor Service Agreement (“Agreement”) is made this offer27 August 2025, by and between:</w:t>
+        <w:t>This Independent Contractor Service Agreement (“Agreement”) is made this offer28 August 2025, by and between:</w:t>
       </w:r>
     </w:p>
     <w:p>
@@ -2213,7 +2213,7 @@
       </w:pPr>
       <w:r>
         <w:br/>
-        <w:t>27 August 2025</w:t>
+        <w:t>28 August 2025</w:t>
       </w:r>
     </w:p>
     <w:p>
@@ -2263,7 +2263,7 @@
         </w:rPr>
       </w:pPr>
       <w:r>
-        <w:t>27 August 2025:</w:t>
+        <w:t>28 August 2025:</w:t>
       </w:r>
     </w:p>
     <w:p>
@@ -2580,7 +2580,7 @@
       </w:r>
       <w:r>
         <w:rPr>
-          <w:rFonts w:asciiTheme="minorHAnsi" w:cstheme="minorBidi" w:eastAsiaTheme="minorHAnsi" w:hAnsiTheme="minorHAnsi"/>
+          <w:rFonts w:eastAsia="Calibri" w:cs="" w:cstheme="minorBidi" w:eastAsiaTheme="minorHAnsi"/>
           <w:b/>
           <w:sz w:val="22"/>
           <w:shd w:fill="auto" w:val="clear"/>
@@ -2622,7 +2622,7 @@
       </w:r>
       <w:r>
         <w:rPr>
-          <w:rFonts w:asciiTheme="minorHAnsi" w:cstheme="minorBidi" w:eastAsiaTheme="minorHAnsi" w:hAnsiTheme="minorHAnsi"/>
+          <w:rFonts w:eastAsia="Calibri" w:cs="" w:cstheme="minorBidi" w:eastAsiaTheme="minorHAnsi"/>
           <w:b/>
           <w:sz w:val="22"/>
           <w:shd w:fill="auto" w:val="clear"/>

</xml_diff>